<commit_message>
commits del final de la noche
</commit_message>
<xml_diff>
--- a/inst/informe_pulso_plantilla.docx
+++ b/inst/informe_pulso_plantilla.docx
@@ -32,46 +32,6 @@
     <w:p>
       <w:pPr>
         <w:pStyle w:val="Ttulo2"/>
-      </w:pPr>
-      <w:r>
-        <w:t>Título 2</w:t>
-      </w:r>
-    </w:p>
-    <w:p>
-      <w:pPr>
-        <w:pStyle w:val="Ttulo1"/>
-      </w:pPr>
-      <w:r>
-        <w:t>Título 1</w:t>
-      </w:r>
-    </w:p>
-    <w:p>
-      <w:pPr>
-        <w:pStyle w:val="Ttulo2"/>
-        <w:numPr>
-          <w:ilvl w:val="0"/>
-          <w:numId w:val="42"/>
-        </w:numPr>
-      </w:pPr>
-      <w:r>
-        <w:t>Título 2</w:t>
-      </w:r>
-    </w:p>
-    <w:p>
-      <w:pPr>
-        <w:pStyle w:val="Ttulo1"/>
-      </w:pPr>
-      <w:r>
-        <w:t>Título 1</w:t>
-      </w:r>
-    </w:p>
-    <w:p>
-      <w:pPr>
-        <w:pStyle w:val="Ttulo2"/>
-        <w:numPr>
-          <w:ilvl w:val="0"/>
-          <w:numId w:val="42"/>
-        </w:numPr>
       </w:pPr>
       <w:r>
         <w:t>Título 2</w:t>
@@ -515,7 +475,7 @@
   <w:abstractNum w:abstractNumId="0" w15:restartNumberingAfterBreak="0">
     <w:nsid w:val="FFFFFF7C"/>
     <w:multiLevelType w:val="singleLevel"/>
-    <w:tmpl w:val="EF42428C"/>
+    <w:tmpl w:val="3CC6DBDA"/>
     <w:lvl w:ilvl="0">
       <w:start w:val="1"/>
       <w:numFmt w:val="decimal"/>
@@ -532,7 +492,7 @@
   <w:abstractNum w:abstractNumId="1" w15:restartNumberingAfterBreak="0">
     <w:nsid w:val="FFFFFF7D"/>
     <w:multiLevelType w:val="singleLevel"/>
-    <w:tmpl w:val="E39C8BA0"/>
+    <w:tmpl w:val="CDF6F2FC"/>
     <w:lvl w:ilvl="0">
       <w:start w:val="1"/>
       <w:numFmt w:val="decimal"/>
@@ -549,7 +509,7 @@
   <w:abstractNum w:abstractNumId="2" w15:restartNumberingAfterBreak="0">
     <w:nsid w:val="FFFFFF7E"/>
     <w:multiLevelType w:val="singleLevel"/>
-    <w:tmpl w:val="FBEAE6E8"/>
+    <w:tmpl w:val="4F76BFC8"/>
     <w:lvl w:ilvl="0">
       <w:start w:val="1"/>
       <w:numFmt w:val="decimal"/>
@@ -566,7 +526,7 @@
   <w:abstractNum w:abstractNumId="3" w15:restartNumberingAfterBreak="0">
     <w:nsid w:val="FFFFFF7F"/>
     <w:multiLevelType w:val="singleLevel"/>
-    <w:tmpl w:val="AF3AD7D0"/>
+    <w:tmpl w:val="C52EEB88"/>
     <w:lvl w:ilvl="0">
       <w:start w:val="1"/>
       <w:numFmt w:val="decimal"/>
@@ -583,7 +543,7 @@
   <w:abstractNum w:abstractNumId="4" w15:restartNumberingAfterBreak="0">
     <w:nsid w:val="FFFFFF80"/>
     <w:multiLevelType w:val="singleLevel"/>
-    <w:tmpl w:val="F5EACE98"/>
+    <w:tmpl w:val="75FCAF46"/>
     <w:lvl w:ilvl="0">
       <w:start w:val="1"/>
       <w:numFmt w:val="bullet"/>
@@ -603,7 +563,7 @@
   <w:abstractNum w:abstractNumId="5" w15:restartNumberingAfterBreak="0">
     <w:nsid w:val="FFFFFF81"/>
     <w:multiLevelType w:val="singleLevel"/>
-    <w:tmpl w:val="781A04AE"/>
+    <w:tmpl w:val="4EB04BE8"/>
     <w:lvl w:ilvl="0">
       <w:start w:val="1"/>
       <w:numFmt w:val="bullet"/>
@@ -623,7 +583,7 @@
   <w:abstractNum w:abstractNumId="6" w15:restartNumberingAfterBreak="0">
     <w:nsid w:val="FFFFFF82"/>
     <w:multiLevelType w:val="singleLevel"/>
-    <w:tmpl w:val="6E80816C"/>
+    <w:tmpl w:val="F5323E38"/>
     <w:lvl w:ilvl="0">
       <w:start w:val="1"/>
       <w:numFmt w:val="bullet"/>
@@ -643,7 +603,7 @@
   <w:abstractNum w:abstractNumId="7" w15:restartNumberingAfterBreak="0">
     <w:nsid w:val="FFFFFF83"/>
     <w:multiLevelType w:val="singleLevel"/>
-    <w:tmpl w:val="288A97D6"/>
+    <w:tmpl w:val="88D61542"/>
     <w:lvl w:ilvl="0">
       <w:start w:val="1"/>
       <w:numFmt w:val="bullet"/>
@@ -663,7 +623,7 @@
   <w:abstractNum w:abstractNumId="8" w15:restartNumberingAfterBreak="0">
     <w:nsid w:val="FFFFFF88"/>
     <w:multiLevelType w:val="singleLevel"/>
-    <w:tmpl w:val="464AF6B2"/>
+    <w:tmpl w:val="4FA26D98"/>
     <w:lvl w:ilvl="0">
       <w:start w:val="1"/>
       <w:numFmt w:val="decimal"/>
@@ -680,7 +640,7 @@
   <w:abstractNum w:abstractNumId="9" w15:restartNumberingAfterBreak="0">
     <w:nsid w:val="FFFFFF89"/>
     <w:multiLevelType w:val="singleLevel"/>
-    <w:tmpl w:val="72800766"/>
+    <w:tmpl w:val="E7703436"/>
     <w:lvl w:ilvl="0">
       <w:start w:val="1"/>
       <w:numFmt w:val="bullet"/>
@@ -2998,7 +2958,7 @@
     <w:uiPriority w:val="9"/>
     <w:unhideWhenUsed/>
     <w:qFormat/>
-    <w:rsid w:val="00A2042C"/>
+    <w:rsid w:val="00BF485A"/>
     <w:pPr>
       <w:numPr>
         <w:numId w:val="41"/>
@@ -3007,6 +2967,7 @@
       <w:outlineLvl w:val="1"/>
     </w:pPr>
     <w:rPr>
+      <w:b w:val="0"/>
       <w:bCs w:val="0"/>
     </w:rPr>
   </w:style>
@@ -3232,9 +3193,9 @@
     <w:next w:val="Abstract"/>
     <w:autoRedefine/>
     <w:qFormat/>
-    <w:rsid w:val="00AE25CE"/>
+    <w:rsid w:val="003510AA"/>
     <w:pPr>
-      <w:spacing w:before="240" w:after="120"/>
+      <w:spacing w:before="0"/>
       <w:ind w:firstLine="357"/>
     </w:pPr>
     <w:rPr>
@@ -3458,11 +3419,11 @@
     <w:name w:val="Image Caption"/>
     <w:basedOn w:val="Descripcin"/>
     <w:autoRedefine/>
-    <w:rsid w:val="00A2042C"/>
+    <w:rsid w:val="00BF485A"/>
     <w:pPr>
       <w:keepNext/>
       <w:keepLines/>
-      <w:spacing w:after="0"/>
+      <w:spacing w:before="120" w:after="240"/>
       <w:jc w:val="center"/>
     </w:pPr>
     <w:rPr>

</xml_diff>